<commit_message>
Final Fix for Report Script
</commit_message>
<xml_diff>
--- a/Script & Report/Report Script.docx
+++ b/Script & Report/Report Script.docx
@@ -503,13 +503,7 @@
         <w:t>labeled test set</w:t>
       </w:r>
       <w:r>
-        <w:t xml:space="preserve">, </w:t>
-      </w:r>
-      <w:r>
-        <w:t>our model achieved a F1-Score of 0.792</w:t>
-      </w:r>
-      <w:r>
-        <w:t>.</w:t>
+        <w:t>, our model achieved a F1-Score of 0.792.</w:t>
       </w:r>
       <w:r>
         <w:t xml:space="preserve"> Despite </w:t>
@@ -826,13 +820,7 @@
         <w:rPr>
           <w:rFonts w:asciiTheme="minorHAnsi" w:hAnsiTheme="minorHAnsi" w:cstheme="minorHAnsi"/>
         </w:rPr>
-        <w:t xml:space="preserve"> being </w:t>
-      </w:r>
-      <w:r>
-        <w:rPr>
-          <w:rFonts w:asciiTheme="minorHAnsi" w:hAnsiTheme="minorHAnsi" w:cstheme="minorHAnsi"/>
-        </w:rPr>
-        <w:t>inadequately cleaned</w:t>
+        <w:t xml:space="preserve"> being inadequately cleaned</w:t>
       </w:r>
       <w:r>
         <w:rPr>
@@ -868,26 +856,113 @@
         <w:rPr>
           <w:rFonts w:asciiTheme="minorHAnsi" w:hAnsiTheme="minorHAnsi" w:cstheme="minorHAnsi"/>
         </w:rPr>
-        <w:t>To solve these problems, one may try</w:t>
-      </w:r>
-      <w:r>
-        <w:rPr>
-          <w:rFonts w:asciiTheme="minorHAnsi" w:hAnsiTheme="minorHAnsi" w:cstheme="minorHAnsi"/>
-        </w:rPr>
-        <w:t xml:space="preserve"> </w:t>
-      </w:r>
-      <w:r>
-        <w:rPr>
-          <w:rFonts w:asciiTheme="minorHAnsi" w:hAnsiTheme="minorHAnsi" w:cstheme="minorHAnsi"/>
-        </w:rPr>
-        <w:t>l</w:t>
+        <w:t>To solve these problems,</w:t>
+      </w:r>
+      <w:r>
+        <w:rPr>
+          <w:rFonts w:asciiTheme="minorHAnsi" w:hAnsiTheme="minorHAnsi" w:cstheme="minorHAnsi"/>
+        </w:rPr>
+        <w:t xml:space="preserve"> first</w:t>
+      </w:r>
+      <w:r>
+        <w:rPr>
+          <w:rFonts w:asciiTheme="minorHAnsi" w:hAnsiTheme="minorHAnsi" w:cstheme="minorHAnsi"/>
+        </w:rPr>
+        <w:t xml:space="preserve"> one may </w:t>
+      </w:r>
+      <w:r>
+        <w:rPr>
+          <w:rFonts w:asciiTheme="minorHAnsi" w:hAnsiTheme="minorHAnsi" w:cstheme="minorHAnsi"/>
+        </w:rPr>
+        <w:t>try using</w:t>
+      </w:r>
+      <w:r>
+        <w:rPr>
+          <w:rFonts w:asciiTheme="minorHAnsi" w:hAnsiTheme="minorHAnsi" w:cstheme="minorHAnsi"/>
+        </w:rPr>
+        <w:t xml:space="preserve"> </w:t>
       </w:r>
       <w:r>
         <w:rPr>
           <w:rFonts w:asciiTheme="minorHAnsi" w:hAnsiTheme="minorHAnsi" w:cstheme="minorHAnsi"/>
           <w:lang w:val="en-DE"/>
         </w:rPr>
-        <w:t>abel</w:t>
+        <w:t xml:space="preserve">Random </w:t>
+      </w:r>
+      <w:r>
+        <w:rPr>
+          <w:rFonts w:asciiTheme="minorHAnsi" w:hAnsiTheme="minorHAnsi" w:cstheme="minorHAnsi"/>
+        </w:rPr>
+        <w:t>and</w:t>
+      </w:r>
+      <w:r>
+        <w:rPr>
+          <w:rFonts w:asciiTheme="minorHAnsi" w:hAnsiTheme="minorHAnsi" w:cstheme="minorHAnsi"/>
+          <w:lang w:val="en-DE"/>
+        </w:rPr>
+        <w:t xml:space="preserve"> Grid Search</w:t>
+      </w:r>
+      <w:r>
+        <w:rPr>
+          <w:rFonts w:asciiTheme="minorHAnsi" w:hAnsiTheme="minorHAnsi" w:cstheme="minorHAnsi"/>
+        </w:rPr>
+        <w:t xml:space="preserve"> to </w:t>
+      </w:r>
+      <w:r>
+        <w:rPr>
+          <w:rFonts w:asciiTheme="minorHAnsi" w:hAnsiTheme="minorHAnsi" w:cstheme="minorHAnsi"/>
+        </w:rPr>
+        <w:t>o</w:t>
+      </w:r>
+      <w:r>
+        <w:rPr>
+          <w:rFonts w:asciiTheme="minorHAnsi" w:hAnsiTheme="minorHAnsi" w:cstheme="minorHAnsi"/>
+          <w:lang w:val="en-DE"/>
+        </w:rPr>
+        <w:t>ptimiz</w:t>
+      </w:r>
+      <w:r>
+        <w:rPr>
+          <w:rFonts w:asciiTheme="minorHAnsi" w:hAnsiTheme="minorHAnsi" w:cstheme="minorHAnsi"/>
+        </w:rPr>
+        <w:t xml:space="preserve">e </w:t>
+      </w:r>
+      <w:r>
+        <w:rPr>
+          <w:rFonts w:asciiTheme="minorHAnsi" w:hAnsiTheme="minorHAnsi" w:cstheme="minorHAnsi"/>
+        </w:rPr>
+        <w:t>h</w:t>
+      </w:r>
+      <w:r>
+        <w:rPr>
+          <w:rFonts w:asciiTheme="minorHAnsi" w:hAnsiTheme="minorHAnsi" w:cstheme="minorHAnsi"/>
+        </w:rPr>
+        <w:t>yperparameters</w:t>
+      </w:r>
+      <w:r>
+        <w:rPr>
+          <w:rFonts w:asciiTheme="minorHAnsi" w:hAnsiTheme="minorHAnsi" w:cstheme="minorHAnsi"/>
+        </w:rPr>
+        <w:t>.</w:t>
+      </w:r>
+      <w:r>
+        <w:rPr>
+          <w:rFonts w:asciiTheme="minorHAnsi" w:hAnsiTheme="minorHAnsi" w:cstheme="minorHAnsi"/>
+        </w:rPr>
+        <w:t xml:space="preserve"> </w:t>
+      </w:r>
+      <w:r>
+        <w:rPr>
+          <w:rFonts w:asciiTheme="minorHAnsi" w:hAnsiTheme="minorHAnsi" w:cstheme="minorHAnsi"/>
+        </w:rPr>
+        <w:t>I</w:t>
+      </w:r>
+      <w:r>
+        <w:rPr>
+          <w:rFonts w:asciiTheme="minorHAnsi" w:hAnsiTheme="minorHAnsi" w:cstheme="minorHAnsi"/>
+          <w:lang w:val="en-DE"/>
+        </w:rPr>
+        <w:t>ncreas</w:t>
       </w:r>
       <w:r>
         <w:rPr>
@@ -900,255 +975,172 @@
           <w:rFonts w:asciiTheme="minorHAnsi" w:hAnsiTheme="minorHAnsi" w:cstheme="minorHAnsi"/>
           <w:lang w:val="en-DE"/>
         </w:rPr>
-        <w:t xml:space="preserve"> test set</w:t>
-      </w:r>
-      <w:r>
-        <w:rPr>
-          <w:rFonts w:asciiTheme="minorHAnsi" w:hAnsiTheme="minorHAnsi" w:cstheme="minorHAnsi"/>
-        </w:rPr>
-        <w:t xml:space="preserve"> </w:t>
+        <w:t xml:space="preserve"> the number of training epochs</w:t>
+      </w:r>
+      <w:r>
+        <w:rPr>
+          <w:rFonts w:asciiTheme="minorHAnsi" w:hAnsiTheme="minorHAnsi" w:cstheme="minorHAnsi"/>
+        </w:rPr>
+        <w:t xml:space="preserve"> as well as</w:t>
+      </w:r>
+      <w:r>
+        <w:rPr>
+          <w:rFonts w:asciiTheme="minorHAnsi" w:hAnsiTheme="minorHAnsi" w:cstheme="minorHAnsi"/>
+        </w:rPr>
+        <w:t xml:space="preserve"> p</w:t>
       </w:r>
       <w:r>
         <w:rPr>
           <w:rFonts w:asciiTheme="minorHAnsi" w:hAnsiTheme="minorHAnsi" w:cstheme="minorHAnsi"/>
           <w:lang w:val="en-DE"/>
         </w:rPr>
-        <w:t>with a gold standard model</w:t>
-      </w:r>
-      <w:r>
-        <w:rPr>
-          <w:rFonts w:asciiTheme="minorHAnsi" w:hAnsiTheme="minorHAnsi" w:cstheme="minorHAnsi"/>
-        </w:rPr>
-        <w:t xml:space="preserve">, </w:t>
-      </w:r>
-      <w:r>
-        <w:rPr>
-          <w:rFonts w:asciiTheme="minorHAnsi" w:hAnsiTheme="minorHAnsi" w:cstheme="minorHAnsi"/>
-        </w:rPr>
-        <w:t xml:space="preserve">using </w:t>
+        <w:t>reprocess</w:t>
+      </w:r>
+      <w:r>
+        <w:rPr>
+          <w:rFonts w:asciiTheme="minorHAnsi" w:hAnsiTheme="minorHAnsi" w:cstheme="minorHAnsi"/>
+        </w:rPr>
+        <w:t>ing</w:t>
       </w:r>
       <w:r>
         <w:rPr>
           <w:rFonts w:asciiTheme="minorHAnsi" w:hAnsiTheme="minorHAnsi" w:cstheme="minorHAnsi"/>
           <w:lang w:val="en-DE"/>
         </w:rPr>
-        <w:t xml:space="preserve">Random </w:t>
-      </w:r>
-      <w:r>
-        <w:rPr>
-          <w:rFonts w:asciiTheme="minorHAnsi" w:hAnsiTheme="minorHAnsi" w:cstheme="minorHAnsi"/>
+        <w:t xml:space="preserve"> samples before training</w:t>
+      </w:r>
+      <w:r>
+        <w:rPr>
+          <w:rFonts w:asciiTheme="minorHAnsi" w:hAnsiTheme="minorHAnsi" w:cstheme="minorHAnsi"/>
+        </w:rPr>
+        <w:t xml:space="preserve"> the </w:t>
+      </w:r>
+      <w:r>
+        <w:rPr>
+          <w:rFonts w:asciiTheme="minorHAnsi" w:hAnsiTheme="minorHAnsi" w:cstheme="minorHAnsi"/>
+        </w:rPr>
+        <w:t>Sentence-</w:t>
+      </w:r>
+      <w:r>
+        <w:rPr>
+          <w:rFonts w:asciiTheme="minorHAnsi" w:hAnsiTheme="minorHAnsi" w:cstheme="minorHAnsi"/>
+        </w:rPr>
+        <w:t>BERT embedder</w:t>
+      </w:r>
+      <w:r>
+        <w:rPr>
+          <w:rFonts w:asciiTheme="minorHAnsi" w:hAnsiTheme="minorHAnsi" w:cstheme="minorHAnsi"/>
+        </w:rPr>
+        <w:t xml:space="preserve"> is also recommended.</w:t>
+      </w:r>
+      <w:r>
+        <w:rPr>
+          <w:rFonts w:asciiTheme="minorHAnsi" w:hAnsiTheme="minorHAnsi" w:cstheme="minorHAnsi"/>
+        </w:rPr>
+        <w:t xml:space="preserve"> </w:t>
+      </w:r>
+      <w:r>
+        <w:rPr>
+          <w:rFonts w:asciiTheme="minorHAnsi" w:hAnsiTheme="minorHAnsi" w:cstheme="minorHAnsi"/>
+        </w:rPr>
+        <w:t xml:space="preserve">Other options include </w:t>
+      </w:r>
+      <w:r>
+        <w:rPr>
+          <w:rFonts w:asciiTheme="minorHAnsi" w:hAnsiTheme="minorHAnsi" w:cstheme="minorHAnsi"/>
+        </w:rPr>
+        <w:t>t</w:t>
+      </w:r>
+      <w:r>
+        <w:rPr>
+          <w:rFonts w:asciiTheme="minorHAnsi" w:hAnsiTheme="minorHAnsi" w:cstheme="minorHAnsi"/>
+          <w:lang w:val="en-DE"/>
+        </w:rPr>
+        <w:t>reat</w:t>
+      </w:r>
+      <w:r>
+        <w:rPr>
+          <w:rFonts w:asciiTheme="minorHAnsi" w:hAnsiTheme="minorHAnsi" w:cstheme="minorHAnsi"/>
+        </w:rPr>
+        <w:t>ing</w:t>
+      </w:r>
+      <w:r>
+        <w:rPr>
+          <w:rFonts w:asciiTheme="minorHAnsi" w:hAnsiTheme="minorHAnsi" w:cstheme="minorHAnsi"/>
+          <w:lang w:val="en-DE"/>
+        </w:rPr>
+        <w:t xml:space="preserve"> potential indicator</w:t>
+      </w:r>
+      <w:r>
+        <w:rPr>
+          <w:rFonts w:asciiTheme="minorHAnsi" w:hAnsiTheme="minorHAnsi" w:cstheme="minorHAnsi"/>
+        </w:rPr>
+        <w:t>s</w:t>
+      </w:r>
+      <w:r>
+        <w:rPr>
+          <w:rFonts w:asciiTheme="minorHAnsi" w:hAnsiTheme="minorHAnsi" w:cstheme="minorHAnsi"/>
+          <w:lang w:val="en-DE"/>
+        </w:rPr>
+        <w:t xml:space="preserve"> as hyperparameters during fine-tuning</w:t>
+      </w:r>
+      <w:r>
+        <w:rPr>
+          <w:rFonts w:asciiTheme="minorHAnsi" w:hAnsiTheme="minorHAnsi" w:cstheme="minorHAnsi"/>
+        </w:rPr>
+        <w:t>,</w:t>
+      </w:r>
+      <w:r>
+        <w:rPr>
+          <w:rFonts w:asciiTheme="minorHAnsi" w:hAnsiTheme="minorHAnsi" w:cstheme="minorHAnsi"/>
+        </w:rPr>
+        <w:t xml:space="preserve"> a</w:t>
+      </w:r>
+      <w:r>
+        <w:rPr>
+          <w:rFonts w:asciiTheme="minorHAnsi" w:hAnsiTheme="minorHAnsi" w:cstheme="minorHAnsi"/>
+          <w:lang w:val="en-DE"/>
+        </w:rPr>
+        <w:t>pply</w:t>
+      </w:r>
+      <w:r>
+        <w:rPr>
+          <w:rFonts w:asciiTheme="minorHAnsi" w:hAnsiTheme="minorHAnsi" w:cstheme="minorHAnsi"/>
+        </w:rPr>
+        <w:t>ing</w:t>
+      </w:r>
+      <w:r>
+        <w:rPr>
+          <w:rFonts w:asciiTheme="minorHAnsi" w:hAnsiTheme="minorHAnsi" w:cstheme="minorHAnsi"/>
+          <w:lang w:val="en-DE"/>
+        </w:rPr>
+        <w:t xml:space="preserve"> stronger regularization</w:t>
+      </w:r>
+      <w:r>
+        <w:rPr>
+          <w:rFonts w:asciiTheme="minorHAnsi" w:hAnsiTheme="minorHAnsi" w:cstheme="minorHAnsi"/>
+        </w:rPr>
+        <w:t xml:space="preserve"> </w:t>
+      </w:r>
+      <w:r>
+        <w:rPr>
+          <w:rFonts w:asciiTheme="minorHAnsi" w:hAnsiTheme="minorHAnsi" w:cstheme="minorHAnsi"/>
+          <w:lang w:val="en-DE"/>
         </w:rPr>
         <w:t>and</w:t>
       </w:r>
       <w:r>
         <w:rPr>
           <w:rFonts w:asciiTheme="minorHAnsi" w:hAnsiTheme="minorHAnsi" w:cstheme="minorHAnsi"/>
+        </w:rPr>
+        <w:t xml:space="preserve"> performing</w:t>
+      </w:r>
+      <w:r>
+        <w:rPr>
+          <w:rFonts w:asciiTheme="minorHAnsi" w:hAnsiTheme="minorHAnsi" w:cstheme="minorHAnsi"/>
           <w:lang w:val="en-DE"/>
         </w:rPr>
-        <w:t xml:space="preserve"> Grid Search</w:t>
-      </w:r>
-      <w:r>
-        <w:rPr>
-          <w:rFonts w:asciiTheme="minorHAnsi" w:hAnsiTheme="minorHAnsi" w:cstheme="minorHAnsi"/>
-        </w:rPr>
-        <w:t xml:space="preserve"> to </w:t>
-      </w:r>
-      <w:r>
-        <w:rPr>
-          <w:rFonts w:asciiTheme="minorHAnsi" w:hAnsiTheme="minorHAnsi" w:cstheme="minorHAnsi"/>
-        </w:rPr>
-        <w:t>o</w:t>
-      </w:r>
-      <w:r>
-        <w:rPr>
-          <w:rFonts w:asciiTheme="minorHAnsi" w:hAnsiTheme="minorHAnsi" w:cstheme="minorHAnsi"/>
-          <w:lang w:val="en-DE"/>
-        </w:rPr>
-        <w:t>ptimiz</w:t>
-      </w:r>
-      <w:r>
-        <w:rPr>
-          <w:rFonts w:asciiTheme="minorHAnsi" w:hAnsiTheme="minorHAnsi" w:cstheme="minorHAnsi"/>
-        </w:rPr>
-        <w:t xml:space="preserve">e </w:t>
-      </w:r>
-      <w:r>
-        <w:rPr>
-          <w:rFonts w:asciiTheme="minorHAnsi" w:hAnsiTheme="minorHAnsi" w:cstheme="minorHAnsi"/>
-        </w:rPr>
-        <w:t>h</w:t>
-      </w:r>
-      <w:r>
-        <w:rPr>
-          <w:rFonts w:asciiTheme="minorHAnsi" w:hAnsiTheme="minorHAnsi" w:cstheme="minorHAnsi"/>
-        </w:rPr>
-        <w:t xml:space="preserve">yperparameters, </w:t>
-      </w:r>
-      <w:r>
-        <w:rPr>
-          <w:rFonts w:asciiTheme="minorHAnsi" w:hAnsiTheme="minorHAnsi" w:cstheme="minorHAnsi"/>
-        </w:rPr>
-        <w:t>i</w:t>
-      </w:r>
-      <w:r>
-        <w:rPr>
-          <w:rFonts w:asciiTheme="minorHAnsi" w:hAnsiTheme="minorHAnsi" w:cstheme="minorHAnsi"/>
-          <w:lang w:val="en-DE"/>
-        </w:rPr>
-        <w:t>ncreas</w:t>
-      </w:r>
-      <w:r>
-        <w:rPr>
-          <w:rFonts w:asciiTheme="minorHAnsi" w:hAnsiTheme="minorHAnsi" w:cstheme="minorHAnsi"/>
-        </w:rPr>
-        <w:t>ing</w:t>
-      </w:r>
-      <w:r>
-        <w:rPr>
-          <w:rFonts w:asciiTheme="minorHAnsi" w:hAnsiTheme="minorHAnsi" w:cstheme="minorHAnsi"/>
-          <w:lang w:val="en-DE"/>
-        </w:rPr>
-        <w:t xml:space="preserve"> the number of training epochs</w:t>
-      </w:r>
-      <w:r>
-        <w:rPr>
-          <w:rFonts w:asciiTheme="minorHAnsi" w:hAnsiTheme="minorHAnsi" w:cstheme="minorHAnsi"/>
-        </w:rPr>
-        <w:t xml:space="preserve"> as well as</w:t>
-      </w:r>
-      <w:r>
-        <w:rPr>
-          <w:rFonts w:asciiTheme="minorHAnsi" w:hAnsiTheme="minorHAnsi" w:cstheme="minorHAnsi"/>
-        </w:rPr>
-        <w:t xml:space="preserve"> p</w:t>
-      </w:r>
-      <w:r>
-        <w:rPr>
-          <w:rFonts w:asciiTheme="minorHAnsi" w:hAnsiTheme="minorHAnsi" w:cstheme="minorHAnsi"/>
-          <w:lang w:val="en-DE"/>
-        </w:rPr>
-        <w:t>reprocess</w:t>
-      </w:r>
-      <w:r>
-        <w:rPr>
-          <w:rFonts w:asciiTheme="minorHAnsi" w:hAnsiTheme="minorHAnsi" w:cstheme="minorHAnsi"/>
-        </w:rPr>
-        <w:t>ing</w:t>
-      </w:r>
-      <w:r>
-        <w:rPr>
-          <w:rFonts w:asciiTheme="minorHAnsi" w:hAnsiTheme="minorHAnsi" w:cstheme="minorHAnsi"/>
-          <w:lang w:val="en-DE"/>
-        </w:rPr>
-        <w:t xml:space="preserve"> samples before training</w:t>
-      </w:r>
-      <w:r>
-        <w:rPr>
-          <w:rFonts w:asciiTheme="minorHAnsi" w:hAnsiTheme="minorHAnsi" w:cstheme="minorHAnsi"/>
-        </w:rPr>
-        <w:t xml:space="preserve"> the </w:t>
-      </w:r>
-      <w:r>
-        <w:rPr>
-          <w:rFonts w:asciiTheme="minorHAnsi" w:hAnsiTheme="minorHAnsi" w:cstheme="minorHAnsi"/>
-        </w:rPr>
-        <w:t>Sentence-</w:t>
-      </w:r>
-      <w:r>
-        <w:rPr>
-          <w:rFonts w:asciiTheme="minorHAnsi" w:hAnsiTheme="minorHAnsi" w:cstheme="minorHAnsi"/>
-        </w:rPr>
-        <w:t>BERT embedder,</w:t>
-      </w:r>
-      <w:r>
-        <w:rPr>
-          <w:rFonts w:asciiTheme="minorHAnsi" w:hAnsiTheme="minorHAnsi" w:cstheme="minorHAnsi"/>
-        </w:rPr>
-        <w:t xml:space="preserve"> </w:t>
-      </w:r>
-      <w:r>
-        <w:rPr>
-          <w:rFonts w:asciiTheme="minorHAnsi" w:hAnsiTheme="minorHAnsi" w:cstheme="minorHAnsi"/>
-        </w:rPr>
-        <w:t>t</w:t>
-      </w:r>
-      <w:r>
-        <w:rPr>
-          <w:rFonts w:asciiTheme="minorHAnsi" w:hAnsiTheme="minorHAnsi" w:cstheme="minorHAnsi"/>
-          <w:lang w:val="en-DE"/>
-        </w:rPr>
-        <w:t>reat</w:t>
-      </w:r>
-      <w:r>
-        <w:rPr>
-          <w:rFonts w:asciiTheme="minorHAnsi" w:hAnsiTheme="minorHAnsi" w:cstheme="minorHAnsi"/>
-        </w:rPr>
-        <w:t>ing</w:t>
-      </w:r>
-      <w:r>
-        <w:rPr>
-          <w:rFonts w:asciiTheme="minorHAnsi" w:hAnsiTheme="minorHAnsi" w:cstheme="minorHAnsi"/>
-          <w:lang w:val="en-DE"/>
-        </w:rPr>
-        <w:t xml:space="preserve"> potential indicator</w:t>
-      </w:r>
-      <w:r>
-        <w:rPr>
-          <w:rFonts w:asciiTheme="minorHAnsi" w:hAnsiTheme="minorHAnsi" w:cstheme="minorHAnsi"/>
-        </w:rPr>
-        <w:t>s</w:t>
-      </w:r>
-      <w:r>
-        <w:rPr>
-          <w:rFonts w:asciiTheme="minorHAnsi" w:hAnsiTheme="minorHAnsi" w:cstheme="minorHAnsi"/>
-          <w:lang w:val="en-DE"/>
-        </w:rPr>
-        <w:t xml:space="preserve"> as hyperparameters during fine-tuning</w:t>
-      </w:r>
-      <w:r>
-        <w:rPr>
-          <w:rFonts w:asciiTheme="minorHAnsi" w:hAnsiTheme="minorHAnsi" w:cstheme="minorHAnsi"/>
-        </w:rPr>
-        <w:t>,</w:t>
-      </w:r>
-      <w:r>
-        <w:rPr>
-          <w:rFonts w:asciiTheme="minorHAnsi" w:hAnsiTheme="minorHAnsi" w:cstheme="minorHAnsi"/>
-        </w:rPr>
-        <w:t xml:space="preserve"> and finally a</w:t>
-      </w:r>
-      <w:r>
-        <w:rPr>
-          <w:rFonts w:asciiTheme="minorHAnsi" w:hAnsiTheme="minorHAnsi" w:cstheme="minorHAnsi"/>
-          <w:lang w:val="en-DE"/>
-        </w:rPr>
-        <w:t>pply</w:t>
-      </w:r>
-      <w:r>
-        <w:rPr>
-          <w:rFonts w:asciiTheme="minorHAnsi" w:hAnsiTheme="minorHAnsi" w:cstheme="minorHAnsi"/>
-        </w:rPr>
-        <w:t>ing</w:t>
-      </w:r>
-      <w:r>
-        <w:rPr>
-          <w:rFonts w:asciiTheme="minorHAnsi" w:hAnsiTheme="minorHAnsi" w:cstheme="minorHAnsi"/>
-          <w:lang w:val="en-DE"/>
-        </w:rPr>
-        <w:t xml:space="preserve"> stronger regularization</w:t>
-      </w:r>
-      <w:r>
-        <w:rPr>
-          <w:rFonts w:asciiTheme="minorHAnsi" w:hAnsiTheme="minorHAnsi" w:cstheme="minorHAnsi"/>
-        </w:rPr>
-        <w:t xml:space="preserve"> </w:t>
-      </w:r>
-      <w:r>
-        <w:rPr>
-          <w:rFonts w:asciiTheme="minorHAnsi" w:hAnsiTheme="minorHAnsi" w:cstheme="minorHAnsi"/>
-          <w:lang w:val="en-DE"/>
-        </w:rPr>
-        <w:t>and stricter data cleaning</w:t>
+        <w:t xml:space="preserve"> stricter data cleaning</w:t>
       </w:r>
       <w:r>
         <w:rPr>

</xml_diff>